<commit_message>
Added word talbes and ran notebook
</commit_message>
<xml_diff>
--- a/results_notebooks/tables_word/Mexico_GP_comparison_table.docx
+++ b/results_notebooks/tables_word/Mexico_GP_comparison_table.docx
@@ -144,7 +144,7 @@
           </w:tcPr>
           <w:p>
             <w:r>
-              <w:t>5</w:t>
+              <w:t>3</w:t>
             </w:r>
           </w:p>
         </w:tc>
@@ -154,7 +154,7 @@
           </w:tcPr>
           <w:p>
             <w:r>
-              <w:t>239.362</w:t>
+              <w:t>238.160</w:t>
             </w:r>
           </w:p>
         </w:tc>
@@ -216,7 +216,7 @@
           </w:tcPr>
           <w:p>
             <w:r>
-              <w:t>-2</w:t>
+              <w:t>-1</w:t>
             </w:r>
           </w:p>
         </w:tc>
@@ -226,7 +226,7 @@
           </w:tcPr>
           <w:p>
             <w:r>
-              <w:t>237.310</w:t>
+              <w:t>237.487</w:t>
             </w:r>
           </w:p>
         </w:tc>
@@ -236,7 +236,7 @@
           </w:tcPr>
           <w:p>
             <w:r>
-              <w:t>-2.052</w:t>
+              <w:t>-0.673</w:t>
             </w:r>
           </w:p>
         </w:tc>
@@ -288,7 +288,7 @@
           </w:tcPr>
           <w:p>
             <w:r>
-              <w:t>5</w:t>
+              <w:t>2</w:t>
             </w:r>
           </w:p>
         </w:tc>
@@ -298,7 +298,7 @@
           </w:tcPr>
           <w:p>
             <w:r>
-              <w:t>230.995</w:t>
+              <w:t>239.197</w:t>
             </w:r>
           </w:p>
         </w:tc>
@@ -308,7 +308,7 @@
           </w:tcPr>
           <w:p>
             <w:r>
-              <w:t>-8.367</w:t>
+              <w:t>1.038</w:t>
             </w:r>
           </w:p>
         </w:tc>
@@ -360,6 +360,78 @@
           </w:tcPr>
           <w:p>
             <w:r>
+              <w:t>4</w:t>
+            </w:r>
+          </w:p>
+        </w:tc>
+        <w:tc>
+          <w:tcPr>
+            <w:tcW w:type="dxa" w:w="1234"/>
+          </w:tcPr>
+          <w:p>
+            <w:r>
+              <w:t>235.972</w:t>
+            </w:r>
+          </w:p>
+        </w:tc>
+        <w:tc>
+          <w:tcPr>
+            <w:tcW w:type="dxa" w:w="1234"/>
+          </w:tcPr>
+          <w:p>
+            <w:r>
+              <w:t>-2.188</w:t>
+            </w:r>
+          </w:p>
+        </w:tc>
+      </w:tr>
+      <w:tr>
+        <w:tc>
+          <w:tcPr>
+            <w:tcW w:type="dxa" w:w="1234"/>
+          </w:tcPr>
+          <w:p>
+            <w:r>
+              <w:t>George Russell</w:t>
+            </w:r>
+          </w:p>
+        </w:tc>
+        <w:tc>
+          <w:tcPr>
+            <w:tcW w:type="dxa" w:w="1234"/>
+          </w:tcPr>
+          <w:p>
+            <w:r>
+              <w:t>71</w:t>
+            </w:r>
+          </w:p>
+        </w:tc>
+        <w:tc>
+          <w:tcPr>
+            <w:tcW w:type="dxa" w:w="1234"/>
+          </w:tcPr>
+          <w:p>
+            <w:r>
+              <w:t>5</w:t>
+            </w:r>
+          </w:p>
+        </w:tc>
+        <w:tc>
+          <w:tcPr>
+            <w:tcW w:type="dxa" w:w="1234"/>
+          </w:tcPr>
+          <w:p>
+            <w:r>
+              <w:t>5</w:t>
+            </w:r>
+          </w:p>
+        </w:tc>
+        <w:tc>
+          <w:tcPr>
+            <w:tcW w:type="dxa" w:w="1234"/>
+          </w:tcPr>
+          <w:p>
+            <w:r>
               <w:t>3</w:t>
             </w:r>
           </w:p>
@@ -370,7 +442,7 @@
           </w:tcPr>
           <w:p>
             <w:r>
-              <w:t>231.999</w:t>
+              <w:t>237.038</w:t>
             </w:r>
           </w:p>
         </w:tc>
@@ -380,7 +452,7 @@
           </w:tcPr>
           <w:p>
             <w:r>
-              <w:t>-7.363</w:t>
+              <w:t>-1.122</w:t>
             </w:r>
           </w:p>
         </w:tc>
@@ -412,7 +484,7 @@
           </w:tcPr>
           <w:p>
             <w:r>
-              <w:t>5</w:t>
+              <w:t>6</w:t>
             </w:r>
           </w:p>
         </w:tc>
@@ -432,7 +504,7 @@
           </w:tcPr>
           <w:p>
             <w:r>
-              <w:t>2</w:t>
+              <w:t>1</w:t>
             </w:r>
           </w:p>
         </w:tc>
@@ -442,7 +514,7 @@
           </w:tcPr>
           <w:p>
             <w:r>
-              <w:t>226.703</w:t>
+              <w:t>231.539</w:t>
             </w:r>
           </w:p>
         </w:tc>
@@ -452,79 +524,7 @@
           </w:tcPr>
           <w:p>
             <w:r>
-              <w:t>-12.659</w:t>
-            </w:r>
-          </w:p>
-        </w:tc>
-      </w:tr>
-      <w:tr>
-        <w:tc>
-          <w:tcPr>
-            <w:tcW w:type="dxa" w:w="1234"/>
-          </w:tcPr>
-          <w:p>
-            <w:r>
-              <w:t>George Russell</w:t>
-            </w:r>
-          </w:p>
-        </w:tc>
-        <w:tc>
-          <w:tcPr>
-            <w:tcW w:type="dxa" w:w="1234"/>
-          </w:tcPr>
-          <w:p>
-            <w:r>
-              <w:t>71</w:t>
-            </w:r>
-          </w:p>
-        </w:tc>
-        <w:tc>
-          <w:tcPr>
-            <w:tcW w:type="dxa" w:w="1234"/>
-          </w:tcPr>
-          <w:p>
-            <w:r>
-              <w:t>6</w:t>
-            </w:r>
-          </w:p>
-        </w:tc>
-        <w:tc>
-          <w:tcPr>
-            <w:tcW w:type="dxa" w:w="1234"/>
-          </w:tcPr>
-          <w:p>
-            <w:r>
-              <w:t>5</w:t>
-            </w:r>
-          </w:p>
-        </w:tc>
-        <w:tc>
-          <w:tcPr>
-            <w:tcW w:type="dxa" w:w="1234"/>
-          </w:tcPr>
-          <w:p>
-            <w:r>
-              <w:t>0</w:t>
-            </w:r>
-          </w:p>
-        </w:tc>
-        <w:tc>
-          <w:tcPr>
-            <w:tcW w:type="dxa" w:w="1234"/>
-          </w:tcPr>
-          <w:p>
-            <w:r>
-              <w:t>240.531</w:t>
-            </w:r>
-          </w:p>
-        </w:tc>
-        <w:tc>
-          <w:tcPr>
-            <w:tcW w:type="dxa" w:w="1234"/>
-          </w:tcPr>
-          <w:p>
-            <w:r>
-              <w:t>1.169</w:t>
+              <w:t>-6.621</w:t>
             </w:r>
           </w:p>
         </w:tc>
@@ -586,7 +586,7 @@
           </w:tcPr>
           <w:p>
             <w:r>
-              <w:t>233.959</w:t>
+              <w:t>234.936</w:t>
             </w:r>
           </w:p>
         </w:tc>
@@ -596,7 +596,7 @@
           </w:tcPr>
           <w:p>
             <w:r>
-              <w:t>-5.403</w:t>
+              <w:t>-3.224</w:t>
             </w:r>
           </w:p>
         </w:tc>
@@ -658,7 +658,7 @@
           </w:tcPr>
           <w:p>
             <w:r>
-              <w:t>241.197</w:t>
+              <w:t>240.793</w:t>
             </w:r>
           </w:p>
         </w:tc>
@@ -668,7 +668,7 @@
           </w:tcPr>
           <w:p>
             <w:r>
-              <w:t>1.835</w:t>
+              <w:t>2.633</w:t>
             </w:r>
           </w:p>
         </w:tc>
@@ -720,7 +720,7 @@
           </w:tcPr>
           <w:p>
             <w:r>
-              <w:t>1</w:t>
+              <w:t>2</w:t>
             </w:r>
           </w:p>
         </w:tc>
@@ -730,7 +730,7 @@
           </w:tcPr>
           <w:p>
             <w:r>
-              <w:t>319.189</w:t>
+              <w:t>318.216</w:t>
             </w:r>
           </w:p>
         </w:tc>
@@ -740,7 +740,7 @@
           </w:tcPr>
           <w:p>
             <w:r>
-              <w:t>-0.758</w:t>
+              <w:t>-0.529</w:t>
             </w:r>
           </w:p>
         </w:tc>
@@ -792,7 +792,7 @@
           </w:tcPr>
           <w:p>
             <w:r>
-              <w:t>-2</w:t>
+              <w:t>0</w:t>
             </w:r>
           </w:p>
         </w:tc>
@@ -802,7 +802,7 @@
           </w:tcPr>
           <w:p>
             <w:r>
-              <w:t>403.960</w:t>
+              <w:t>403.355</w:t>
             </w:r>
           </w:p>
         </w:tc>
@@ -812,7 +812,7 @@
           </w:tcPr>
           <w:p>
             <w:r>
-              <w:t>84.013</w:t>
+              <w:t>84.611</w:t>
             </w:r>
           </w:p>
         </w:tc>
@@ -864,7 +864,7 @@
           </w:tcPr>
           <w:p>
             <w:r>
-              <w:t>-4</w:t>
+              <w:t>-2</w:t>
             </w:r>
           </w:p>
         </w:tc>
@@ -874,7 +874,7 @@
           </w:tcPr>
           <w:p>
             <w:r>
-              <w:t>323.260</w:t>
+              <w:t>320.754</w:t>
             </w:r>
           </w:p>
         </w:tc>
@@ -884,7 +884,79 @@
           </w:tcPr>
           <w:p>
             <w:r>
-              <w:t>3.313</w:t>
+              <w:t>2.009</w:t>
+            </w:r>
+          </w:p>
+        </w:tc>
+      </w:tr>
+      <w:tr>
+        <w:tc>
+          <w:tcPr>
+            <w:tcW w:type="dxa" w:w="1234"/>
+          </w:tcPr>
+          <w:p>
+            <w:r>
+              <w:t>Esteban Ocon</w:t>
+            </w:r>
+          </w:p>
+        </w:tc>
+        <w:tc>
+          <w:tcPr>
+            <w:tcW w:type="dxa" w:w="1234"/>
+          </w:tcPr>
+          <w:p>
+            <w:r>
+              <w:t>70</w:t>
+            </w:r>
+          </w:p>
+        </w:tc>
+        <w:tc>
+          <w:tcPr>
+            <w:tcW w:type="dxa" w:w="1234"/>
+          </w:tcPr>
+          <w:p>
+            <w:r>
+              <w:t>12</w:t>
+            </w:r>
+          </w:p>
+        </w:tc>
+        <w:tc>
+          <w:tcPr>
+            <w:tcW w:type="dxa" w:w="1234"/>
+          </w:tcPr>
+          <w:p>
+            <w:r>
+              <w:t>13</w:t>
+            </w:r>
+          </w:p>
+        </w:tc>
+        <w:tc>
+          <w:tcPr>
+            <w:tcW w:type="dxa" w:w="1234"/>
+          </w:tcPr>
+          <w:p>
+            <w:r>
+              <w:t>7</w:t>
+            </w:r>
+          </w:p>
+        </w:tc>
+        <w:tc>
+          <w:tcPr>
+            <w:tcW w:type="dxa" w:w="1234"/>
+          </w:tcPr>
+          <w:p>
+            <w:r>
+              <w:t>315.191</w:t>
+            </w:r>
+          </w:p>
+        </w:tc>
+        <w:tc>
+          <w:tcPr>
+            <w:tcW w:type="dxa" w:w="1234"/>
+          </w:tcPr>
+          <w:p>
+            <w:r>
+              <w:t>-3.553</w:t>
             </w:r>
           </w:p>
         </w:tc>
@@ -916,7 +988,7 @@
           </w:tcPr>
           <w:p>
             <w:r>
-              <w:t>12</w:t>
+              <w:t>13</w:t>
             </w:r>
           </w:p>
         </w:tc>
@@ -946,7 +1018,7 @@
           </w:tcPr>
           <w:p>
             <w:r>
-              <w:t>322.128</w:t>
+              <w:t>324.784</w:t>
             </w:r>
           </w:p>
         </w:tc>
@@ -956,7 +1028,7 @@
           </w:tcPr>
           <w:p>
             <w:r>
-              <w:t>2.181</w:t>
+              <w:t>6.040</w:t>
             </w:r>
           </w:p>
         </w:tc>
@@ -968,79 +1040,7 @@
           </w:tcPr>
           <w:p>
             <w:r>
-              <w:t>Esteban Ocon</w:t>
-            </w:r>
-          </w:p>
-        </w:tc>
-        <w:tc>
-          <w:tcPr>
-            <w:tcW w:type="dxa" w:w="1234"/>
-          </w:tcPr>
-          <w:p>
-            <w:r>
-              <w:t>70</w:t>
-            </w:r>
-          </w:p>
-        </w:tc>
-        <w:tc>
-          <w:tcPr>
-            <w:tcW w:type="dxa" w:w="1234"/>
-          </w:tcPr>
-          <w:p>
-            <w:r>
-              <w:t>13</w:t>
-            </w:r>
-          </w:p>
-        </w:tc>
-        <w:tc>
-          <w:tcPr>
-            <w:tcW w:type="dxa" w:w="1234"/>
-          </w:tcPr>
-          <w:p>
-            <w:r>
-              <w:t>13</w:t>
-            </w:r>
-          </w:p>
-        </w:tc>
-        <w:tc>
-          <w:tcPr>
-            <w:tcW w:type="dxa" w:w="1234"/>
-          </w:tcPr>
-          <w:p>
-            <w:r>
-              <w:t>6</w:t>
-            </w:r>
-          </w:p>
-        </w:tc>
-        <w:tc>
-          <w:tcPr>
-            <w:tcW w:type="dxa" w:w="1234"/>
-          </w:tcPr>
-          <w:p>
-            <w:r>
-              <w:t>317.590</w:t>
-            </w:r>
-          </w:p>
-        </w:tc>
-        <w:tc>
-          <w:tcPr>
-            <w:tcW w:type="dxa" w:w="1234"/>
-          </w:tcPr>
-          <w:p>
-            <w:r>
-              <w:t>-2.357</w:t>
-            </w:r>
-          </w:p>
-        </w:tc>
-      </w:tr>
-      <w:tr>
-        <w:tc>
-          <w:tcPr>
-            <w:tcW w:type="dxa" w:w="1234"/>
-          </w:tcPr>
-          <w:p>
-            <w:r>
-              <w:t>Valtteri Bottas</w:t>
+              <w:t>Liam Lawson</w:t>
             </w:r>
           </w:p>
         </w:tc>
@@ -1070,7 +1070,7 @@
           </w:tcPr>
           <w:p>
             <w:r>
-              <w:t>14</w:t>
+              <w:t>16</w:t>
             </w:r>
           </w:p>
         </w:tc>
@@ -1080,7 +1080,7 @@
           </w:tcPr>
           <w:p>
             <w:r>
-              <w:t>-5</w:t>
+              <w:t>2</w:t>
             </w:r>
           </w:p>
         </w:tc>
@@ -1090,7 +1090,7 @@
           </w:tcPr>
           <w:p>
             <w:r>
-              <w:t>328.555</w:t>
+              <w:t>297.864</w:t>
             </w:r>
           </w:p>
         </w:tc>
@@ -1100,7 +1100,7 @@
           </w:tcPr>
           <w:p>
             <w:r>
-              <w:t>8.608</w:t>
+              <w:t>-20.881</w:t>
             </w:r>
           </w:p>
         </w:tc>
@@ -1152,7 +1152,7 @@
           </w:tcPr>
           <w:p>
             <w:r>
-              <w:t>0</w:t>
+              <w:t>3</w:t>
             </w:r>
           </w:p>
         </w:tc>
@@ -1162,7 +1162,7 @@
           </w:tcPr>
           <w:p>
             <w:r>
-              <w:t>309.552</w:t>
+              <w:t>305.983</w:t>
             </w:r>
           </w:p>
         </w:tc>
@@ -1172,7 +1172,7 @@
           </w:tcPr>
           <w:p>
             <w:r>
-              <w:t>-10.395</w:t>
+              <w:t>-12.761</w:t>
             </w:r>
           </w:p>
         </w:tc>
@@ -1184,7 +1184,7 @@
           </w:tcPr>
           <w:p>
             <w:r>
-              <w:t>Liam Lawson</w:t>
+              <w:t>Valtteri Bottas</w:t>
             </w:r>
           </w:p>
         </w:tc>
@@ -1214,7 +1214,7 @@
           </w:tcPr>
           <w:p>
             <w:r>
-              <w:t>16</w:t>
+              <w:t>14</w:t>
             </w:r>
           </w:p>
         </w:tc>
@@ -1224,7 +1224,7 @@
           </w:tcPr>
           <w:p>
             <w:r>
-              <w:t>-6</w:t>
+              <w:t>-3</w:t>
             </w:r>
           </w:p>
         </w:tc>
@@ -1234,7 +1234,7 @@
           </w:tcPr>
           <w:p>
             <w:r>
-              <w:t>307.100</w:t>
+              <w:t>325.752</w:t>
             </w:r>
           </w:p>
         </w:tc>
@@ -1244,7 +1244,7 @@
           </w:tcPr>
           <w:p>
             <w:r>
-              <w:t>-12.847</w:t>
+              <w:t>7.007</w:t>
             </w:r>
           </w:p>
         </w:tc>
@@ -1296,7 +1296,7 @@
           </w:tcPr>
           <w:p>
             <w:r>
-              <w:t>3</w:t>
+              <w:t>-2</w:t>
             </w:r>
           </w:p>
         </w:tc>
@@ -1306,7 +1306,7 @@
           </w:tcPr>
           <w:p>
             <w:r>
-              <w:t>317.930</w:t>
+              <w:t>328.303</w:t>
             </w:r>
           </w:p>
         </w:tc>
@@ -1316,7 +1316,7 @@
           </w:tcPr>
           <w:p>
             <w:r>
-              <w:t>-2.017</w:t>
+              <w:t>9.558</w:t>
             </w:r>
           </w:p>
         </w:tc>
@@ -1368,7 +1368,7 @@
           </w:tcPr>
           <w:p>
             <w:r>
-              <w:t>nan</w:t>
+              <w:t>-1</w:t>
             </w:r>
           </w:p>
         </w:tc>
@@ -1440,7 +1440,7 @@
           </w:tcPr>
           <w:p>
             <w:r>
-              <w:t>nan</w:t>
+              <w:t>-1</w:t>
             </w:r>
           </w:p>
         </w:tc>
@@ -1512,7 +1512,7 @@
           </w:tcPr>
           <w:p>
             <w:r>
-              <w:t>nan</w:t>
+              <w:t>-2</w:t>
             </w:r>
           </w:p>
         </w:tc>

</xml_diff>

<commit_message>
Ran notebooks and fixed error with overtaking
</commit_message>
<xml_diff>
--- a/results_notebooks/tables_word/Mexico_GP_comparison_table.docx
+++ b/results_notebooks/tables_word/Mexico_GP_comparison_table.docx
@@ -144,7 +144,7 @@
           </w:tcPr>
           <w:p>
             <w:r>
-              <w:t>3</w:t>
+              <w:t>6</w:t>
             </w:r>
           </w:p>
         </w:tc>
@@ -154,7 +154,7 @@
           </w:tcPr>
           <w:p>
             <w:r>
-              <w:t>238.160</w:t>
+              <w:t>239.362</w:t>
             </w:r>
           </w:p>
         </w:tc>
@@ -226,7 +226,7 @@
           </w:tcPr>
           <w:p>
             <w:r>
-              <w:t>237.487</w:t>
+              <w:t>237.310</w:t>
             </w:r>
           </w:p>
         </w:tc>
@@ -236,7 +236,7 @@
           </w:tcPr>
           <w:p>
             <w:r>
-              <w:t>-0.673</w:t>
+              <w:t>-2.052</w:t>
             </w:r>
           </w:p>
         </w:tc>
@@ -288,7 +288,7 @@
           </w:tcPr>
           <w:p>
             <w:r>
-              <w:t>2</w:t>
+              <w:t>6</w:t>
             </w:r>
           </w:p>
         </w:tc>
@@ -298,7 +298,7 @@
           </w:tcPr>
           <w:p>
             <w:r>
-              <w:t>239.197</w:t>
+              <w:t>230.995</w:t>
             </w:r>
           </w:p>
         </w:tc>
@@ -308,7 +308,7 @@
           </w:tcPr>
           <w:p>
             <w:r>
-              <w:t>1.038</w:t>
+              <w:t>-8.367</w:t>
             </w:r>
           </w:p>
         </w:tc>
@@ -370,7 +370,7 @@
           </w:tcPr>
           <w:p>
             <w:r>
-              <w:t>235.972</w:t>
+              <w:t>231.999</w:t>
             </w:r>
           </w:p>
         </w:tc>
@@ -380,7 +380,79 @@
           </w:tcPr>
           <w:p>
             <w:r>
-              <w:t>-2.188</w:t>
+              <w:t>-7.363</w:t>
+            </w:r>
+          </w:p>
+        </w:tc>
+      </w:tr>
+      <w:tr>
+        <w:tc>
+          <w:tcPr>
+            <w:tcW w:type="dxa" w:w="1234"/>
+          </w:tcPr>
+          <w:p>
+            <w:r>
+              <w:t>Oscar Piastri</w:t>
+            </w:r>
+          </w:p>
+        </w:tc>
+        <w:tc>
+          <w:tcPr>
+            <w:tcW w:type="dxa" w:w="1234"/>
+          </w:tcPr>
+          <w:p>
+            <w:r>
+              <w:t>71</w:t>
+            </w:r>
+          </w:p>
+        </w:tc>
+        <w:tc>
+          <w:tcPr>
+            <w:tcW w:type="dxa" w:w="1234"/>
+          </w:tcPr>
+          <w:p>
+            <w:r>
+              <w:t>5</w:t>
+            </w:r>
+          </w:p>
+        </w:tc>
+        <w:tc>
+          <w:tcPr>
+            <w:tcW w:type="dxa" w:w="1234"/>
+          </w:tcPr>
+          <w:p>
+            <w:r>
+              <w:t>8</w:t>
+            </w:r>
+          </w:p>
+        </w:tc>
+        <w:tc>
+          <w:tcPr>
+            <w:tcW w:type="dxa" w:w="1234"/>
+          </w:tcPr>
+          <w:p>
+            <w:r>
+              <w:t>3</w:t>
+            </w:r>
+          </w:p>
+        </w:tc>
+        <w:tc>
+          <w:tcPr>
+            <w:tcW w:type="dxa" w:w="1234"/>
+          </w:tcPr>
+          <w:p>
+            <w:r>
+              <w:t>226.703</w:t>
+            </w:r>
+          </w:p>
+        </w:tc>
+        <w:tc>
+          <w:tcPr>
+            <w:tcW w:type="dxa" w:w="1234"/>
+          </w:tcPr>
+          <w:p>
+            <w:r>
+              <w:t>-12.659</w:t>
             </w:r>
           </w:p>
         </w:tc>
@@ -412,7 +484,7 @@
           </w:tcPr>
           <w:p>
             <w:r>
-              <w:t>5</w:t>
+              <w:t>6</w:t>
             </w:r>
           </w:p>
         </w:tc>
@@ -432,78 +504,6 @@
           </w:tcPr>
           <w:p>
             <w:r>
-              <w:t>3</w:t>
-            </w:r>
-          </w:p>
-        </w:tc>
-        <w:tc>
-          <w:tcPr>
-            <w:tcW w:type="dxa" w:w="1234"/>
-          </w:tcPr>
-          <w:p>
-            <w:r>
-              <w:t>237.038</w:t>
-            </w:r>
-          </w:p>
-        </w:tc>
-        <w:tc>
-          <w:tcPr>
-            <w:tcW w:type="dxa" w:w="1234"/>
-          </w:tcPr>
-          <w:p>
-            <w:r>
-              <w:t>-1.122</w:t>
-            </w:r>
-          </w:p>
-        </w:tc>
-      </w:tr>
-      <w:tr>
-        <w:tc>
-          <w:tcPr>
-            <w:tcW w:type="dxa" w:w="1234"/>
-          </w:tcPr>
-          <w:p>
-            <w:r>
-              <w:t>Oscar Piastri</w:t>
-            </w:r>
-          </w:p>
-        </w:tc>
-        <w:tc>
-          <w:tcPr>
-            <w:tcW w:type="dxa" w:w="1234"/>
-          </w:tcPr>
-          <w:p>
-            <w:r>
-              <w:t>71</w:t>
-            </w:r>
-          </w:p>
-        </w:tc>
-        <w:tc>
-          <w:tcPr>
-            <w:tcW w:type="dxa" w:w="1234"/>
-          </w:tcPr>
-          <w:p>
-            <w:r>
-              <w:t>6</w:t>
-            </w:r>
-          </w:p>
-        </w:tc>
-        <w:tc>
-          <w:tcPr>
-            <w:tcW w:type="dxa" w:w="1234"/>
-          </w:tcPr>
-          <w:p>
-            <w:r>
-              <w:t>8</w:t>
-            </w:r>
-          </w:p>
-        </w:tc>
-        <w:tc>
-          <w:tcPr>
-            <w:tcW w:type="dxa" w:w="1234"/>
-          </w:tcPr>
-          <w:p>
-            <w:r>
               <w:t>1</w:t>
             </w:r>
           </w:p>
@@ -514,7 +514,7 @@
           </w:tcPr>
           <w:p>
             <w:r>
-              <w:t>231.539</w:t>
+              <w:t>240.531</w:t>
             </w:r>
           </w:p>
         </w:tc>
@@ -524,7 +524,7 @@
           </w:tcPr>
           <w:p>
             <w:r>
-              <w:t>-6.621</w:t>
+              <w:t>1.169</w:t>
             </w:r>
           </w:p>
         </w:tc>
@@ -576,7 +576,7 @@
           </w:tcPr>
           <w:p>
             <w:r>
-              <w:t>-3</w:t>
+              <w:t>-2</w:t>
             </w:r>
           </w:p>
         </w:tc>
@@ -586,7 +586,7 @@
           </w:tcPr>
           <w:p>
             <w:r>
-              <w:t>234.936</w:t>
+              <w:t>233.959</w:t>
             </w:r>
           </w:p>
         </w:tc>
@@ -596,7 +596,7 @@
           </w:tcPr>
           <w:p>
             <w:r>
-              <w:t>-3.224</w:t>
+              <w:t>-5.403</w:t>
             </w:r>
           </w:p>
         </w:tc>
@@ -648,7 +648,7 @@
           </w:tcPr>
           <w:p>
             <w:r>
-              <w:t>5</w:t>
+              <w:t>6</w:t>
             </w:r>
           </w:p>
         </w:tc>
@@ -658,7 +658,7 @@
           </w:tcPr>
           <w:p>
             <w:r>
-              <w:t>240.793</w:t>
+              <w:t>241.197</w:t>
             </w:r>
           </w:p>
         </w:tc>
@@ -668,7 +668,7 @@
           </w:tcPr>
           <w:p>
             <w:r>
-              <w:t>2.633</w:t>
+              <w:t>1.835</w:t>
             </w:r>
           </w:p>
         </w:tc>
@@ -730,7 +730,7 @@
           </w:tcPr>
           <w:p>
             <w:r>
-              <w:t>318.216</w:t>
+              <w:t>319.189</w:t>
             </w:r>
           </w:p>
         </w:tc>
@@ -740,7 +740,7 @@
           </w:tcPr>
           <w:p>
             <w:r>
-              <w:t>-0.529</w:t>
+              <w:t>-0.758</w:t>
             </w:r>
           </w:p>
         </w:tc>
@@ -792,7 +792,7 @@
           </w:tcPr>
           <w:p>
             <w:r>
-              <w:t>0</w:t>
+              <w:t>-1</w:t>
             </w:r>
           </w:p>
         </w:tc>
@@ -802,7 +802,7 @@
           </w:tcPr>
           <w:p>
             <w:r>
-              <w:t>403.355</w:t>
+              <w:t>403.960</w:t>
             </w:r>
           </w:p>
         </w:tc>
@@ -812,7 +812,7 @@
           </w:tcPr>
           <w:p>
             <w:r>
-              <w:t>84.611</w:t>
+              <w:t>84.013</w:t>
             </w:r>
           </w:p>
         </w:tc>
@@ -864,6 +864,78 @@
           </w:tcPr>
           <w:p>
             <w:r>
+              <w:t>-3</w:t>
+            </w:r>
+          </w:p>
+        </w:tc>
+        <w:tc>
+          <w:tcPr>
+            <w:tcW w:type="dxa" w:w="1234"/>
+          </w:tcPr>
+          <w:p>
+            <w:r>
+              <w:t>323.260</w:t>
+            </w:r>
+          </w:p>
+        </w:tc>
+        <w:tc>
+          <w:tcPr>
+            <w:tcW w:type="dxa" w:w="1234"/>
+          </w:tcPr>
+          <w:p>
+            <w:r>
+              <w:t>3.313</w:t>
+            </w:r>
+          </w:p>
+        </w:tc>
+      </w:tr>
+      <w:tr>
+        <w:tc>
+          <w:tcPr>
+            <w:tcW w:type="dxa" w:w="1234"/>
+          </w:tcPr>
+          <w:p>
+            <w:r>
+              <w:t>Franco Colapinto</w:t>
+            </w:r>
+          </w:p>
+        </w:tc>
+        <w:tc>
+          <w:tcPr>
+            <w:tcW w:type="dxa" w:w="1234"/>
+          </w:tcPr>
+          <w:p>
+            <w:r>
+              <w:t>70</w:t>
+            </w:r>
+          </w:p>
+        </w:tc>
+        <w:tc>
+          <w:tcPr>
+            <w:tcW w:type="dxa" w:w="1234"/>
+          </w:tcPr>
+          <w:p>
+            <w:r>
+              <w:t>12</w:t>
+            </w:r>
+          </w:p>
+        </w:tc>
+        <w:tc>
+          <w:tcPr>
+            <w:tcW w:type="dxa" w:w="1234"/>
+          </w:tcPr>
+          <w:p>
+            <w:r>
+              <w:t>12</w:t>
+            </w:r>
+          </w:p>
+        </w:tc>
+        <w:tc>
+          <w:tcPr>
+            <w:tcW w:type="dxa" w:w="1234"/>
+          </w:tcPr>
+          <w:p>
+            <w:r>
               <w:t>-2</w:t>
             </w:r>
           </w:p>
@@ -874,7 +946,7 @@
           </w:tcPr>
           <w:p>
             <w:r>
-              <w:t>320.754</w:t>
+              <w:t>322.128</w:t>
             </w:r>
           </w:p>
         </w:tc>
@@ -884,7 +956,7 @@
           </w:tcPr>
           <w:p>
             <w:r>
-              <w:t>2.009</w:t>
+              <w:t>2.181</w:t>
             </w:r>
           </w:p>
         </w:tc>
@@ -916,7 +988,7 @@
           </w:tcPr>
           <w:p>
             <w:r>
-              <w:t>12</w:t>
+              <w:t>13</w:t>
             </w:r>
           </w:p>
         </w:tc>
@@ -946,7 +1018,7 @@
           </w:tcPr>
           <w:p>
             <w:r>
-              <w:t>315.191</w:t>
+              <w:t>317.590</w:t>
             </w:r>
           </w:p>
         </w:tc>
@@ -956,7 +1028,7 @@
           </w:tcPr>
           <w:p>
             <w:r>
-              <w:t>-3.553</w:t>
+              <w:t>-2.357</w:t>
             </w:r>
           </w:p>
         </w:tc>
@@ -968,79 +1040,7 @@
           </w:tcPr>
           <w:p>
             <w:r>
-              <w:t>Franco Colapinto</w:t>
-            </w:r>
-          </w:p>
-        </w:tc>
-        <w:tc>
-          <w:tcPr>
-            <w:tcW w:type="dxa" w:w="1234"/>
-          </w:tcPr>
-          <w:p>
-            <w:r>
-              <w:t>70</w:t>
-            </w:r>
-          </w:p>
-        </w:tc>
-        <w:tc>
-          <w:tcPr>
-            <w:tcW w:type="dxa" w:w="1234"/>
-          </w:tcPr>
-          <w:p>
-            <w:r>
-              <w:t>13</w:t>
-            </w:r>
-          </w:p>
-        </w:tc>
-        <w:tc>
-          <w:tcPr>
-            <w:tcW w:type="dxa" w:w="1234"/>
-          </w:tcPr>
-          <w:p>
-            <w:r>
-              <w:t>12</w:t>
-            </w:r>
-          </w:p>
-        </w:tc>
-        <w:tc>
-          <w:tcPr>
-            <w:tcW w:type="dxa" w:w="1234"/>
-          </w:tcPr>
-          <w:p>
-            <w:r>
-              <w:t>-3</w:t>
-            </w:r>
-          </w:p>
-        </w:tc>
-        <w:tc>
-          <w:tcPr>
-            <w:tcW w:type="dxa" w:w="1234"/>
-          </w:tcPr>
-          <w:p>
-            <w:r>
-              <w:t>324.784</w:t>
-            </w:r>
-          </w:p>
-        </w:tc>
-        <w:tc>
-          <w:tcPr>
-            <w:tcW w:type="dxa" w:w="1234"/>
-          </w:tcPr>
-          <w:p>
-            <w:r>
-              <w:t>6.040</w:t>
-            </w:r>
-          </w:p>
-        </w:tc>
-      </w:tr>
-      <w:tr>
-        <w:tc>
-          <w:tcPr>
-            <w:tcW w:type="dxa" w:w="1234"/>
-          </w:tcPr>
-          <w:p>
-            <w:r>
-              <w:t>Liam Lawson</w:t>
+              <w:t>Valtteri Bottas</w:t>
             </w:r>
           </w:p>
         </w:tc>
@@ -1070,7 +1070,7 @@
           </w:tcPr>
           <w:p>
             <w:r>
-              <w:t>16</w:t>
+              <w:t>14</w:t>
             </w:r>
           </w:p>
         </w:tc>
@@ -1080,7 +1080,7 @@
           </w:tcPr>
           <w:p>
             <w:r>
-              <w:t>2</w:t>
+              <w:t>-4</w:t>
             </w:r>
           </w:p>
         </w:tc>
@@ -1090,7 +1090,7 @@
           </w:tcPr>
           <w:p>
             <w:r>
-              <w:t>297.864</w:t>
+              <w:t>328.555</w:t>
             </w:r>
           </w:p>
         </w:tc>
@@ -1100,7 +1100,7 @@
           </w:tcPr>
           <w:p>
             <w:r>
-              <w:t>-20.881</w:t>
+              <w:t>8.608</w:t>
             </w:r>
           </w:p>
         </w:tc>
@@ -1152,7 +1152,7 @@
           </w:tcPr>
           <w:p>
             <w:r>
-              <w:t>3</w:t>
+              <w:t>1</w:t>
             </w:r>
           </w:p>
         </w:tc>
@@ -1162,7 +1162,7 @@
           </w:tcPr>
           <w:p>
             <w:r>
-              <w:t>305.983</w:t>
+              <w:t>309.552</w:t>
             </w:r>
           </w:p>
         </w:tc>
@@ -1172,7 +1172,7 @@
           </w:tcPr>
           <w:p>
             <w:r>
-              <w:t>-12.761</w:t>
+              <w:t>-10.395</w:t>
             </w:r>
           </w:p>
         </w:tc>
@@ -1184,7 +1184,7 @@
           </w:tcPr>
           <w:p>
             <w:r>
-              <w:t>Valtteri Bottas</w:t>
+              <w:t>Liam Lawson</w:t>
             </w:r>
           </w:p>
         </w:tc>
@@ -1214,7 +1214,7 @@
           </w:tcPr>
           <w:p>
             <w:r>
-              <w:t>14</w:t>
+              <w:t>16</w:t>
             </w:r>
           </w:p>
         </w:tc>
@@ -1224,7 +1224,7 @@
           </w:tcPr>
           <w:p>
             <w:r>
-              <w:t>-3</w:t>
+              <w:t>-5</w:t>
             </w:r>
           </w:p>
         </w:tc>
@@ -1234,7 +1234,7 @@
           </w:tcPr>
           <w:p>
             <w:r>
-              <w:t>325.752</w:t>
+              <w:t>307.100</w:t>
             </w:r>
           </w:p>
         </w:tc>
@@ -1244,7 +1244,7 @@
           </w:tcPr>
           <w:p>
             <w:r>
-              <w:t>7.007</w:t>
+              <w:t>-12.847</w:t>
             </w:r>
           </w:p>
         </w:tc>
@@ -1296,7 +1296,7 @@
           </w:tcPr>
           <w:p>
             <w:r>
-              <w:t>-2</w:t>
+              <w:t>4</w:t>
             </w:r>
           </w:p>
         </w:tc>
@@ -1306,7 +1306,7 @@
           </w:tcPr>
           <w:p>
             <w:r>
-              <w:t>328.303</w:t>
+              <w:t>317.930</w:t>
             </w:r>
           </w:p>
         </w:tc>
@@ -1316,7 +1316,7 @@
           </w:tcPr>
           <w:p>
             <w:r>
-              <w:t>9.558</w:t>
+              <w:t>-2.017</w:t>
             </w:r>
           </w:p>
         </w:tc>

</xml_diff>

<commit_message>
Fixed issue with missing times
</commit_message>
<xml_diff>
--- a/results_notebooks/tables_word/Mexico_GP_comparison_table.docx
+++ b/results_notebooks/tables_word/Mexico_GP_comparison_table.docx
@@ -154,7 +154,7 @@
           </w:tcPr>
           <w:p>
             <w:r>
-              <w:t>207.474</w:t>
+              <w:t>208.765</w:t>
             </w:r>
           </w:p>
         </w:tc>
@@ -226,7 +226,7 @@
           </w:tcPr>
           <w:p>
             <w:r>
-              <w:t>204.944</w:t>
+              <w:t>206.722</w:t>
             </w:r>
           </w:p>
         </w:tc>
@@ -236,7 +236,7 @@
           </w:tcPr>
           <w:p>
             <w:r>
-              <w:t>-2.530</w:t>
+              <w:t>-2.043</w:t>
             </w:r>
           </w:p>
         </w:tc>
@@ -298,7 +298,7 @@
           </w:tcPr>
           <w:p>
             <w:r>
-              <w:t>198.283</w:t>
+              <w:t>200.204</w:t>
             </w:r>
           </w:p>
         </w:tc>
@@ -308,7 +308,7 @@
           </w:tcPr>
           <w:p>
             <w:r>
-              <w:t>-9.191</w:t>
+              <w:t>-8.561</w:t>
             </w:r>
           </w:p>
         </w:tc>
@@ -370,7 +370,7 @@
           </w:tcPr>
           <w:p>
             <w:r>
-              <w:t>198.998</w:t>
+              <w:t>201.236</w:t>
             </w:r>
           </w:p>
         </w:tc>
@@ -380,7 +380,7 @@
           </w:tcPr>
           <w:p>
             <w:r>
-              <w:t>-8.476</w:t>
+              <w:t>-7.529</w:t>
             </w:r>
           </w:p>
         </w:tc>
@@ -442,7 +442,7 @@
           </w:tcPr>
           <w:p>
             <w:r>
-              <w:t>189.946</w:t>
+              <w:t>195.544</w:t>
             </w:r>
           </w:p>
         </w:tc>
@@ -452,7 +452,7 @@
           </w:tcPr>
           <w:p>
             <w:r>
-              <w:t>-17.528</w:t>
+              <w:t>-13.222</w:t>
             </w:r>
           </w:p>
         </w:tc>
@@ -514,7 +514,7 @@
           </w:tcPr>
           <w:p>
             <w:r>
-              <w:t>207.346</w:t>
+              <w:t>209.572</w:t>
             </w:r>
           </w:p>
         </w:tc>
@@ -524,7 +524,7 @@
           </w:tcPr>
           <w:p>
             <w:r>
-              <w:t>-0.128</w:t>
+              <w:t>0.807</w:t>
             </w:r>
           </w:p>
         </w:tc>
@@ -586,7 +586,7 @@
           </w:tcPr>
           <w:p>
             <w:r>
-              <w:t>202.064</w:t>
+              <w:t>202.721</w:t>
             </w:r>
           </w:p>
         </w:tc>
@@ -596,7 +596,7 @@
           </w:tcPr>
           <w:p>
             <w:r>
-              <w:t>-5.410</w:t>
+              <w:t>-6.045</w:t>
             </w:r>
           </w:p>
         </w:tc>
@@ -658,7 +658,7 @@
           </w:tcPr>
           <w:p>
             <w:r>
-              <w:t>207.866</w:t>
+              <w:t>210.312</w:t>
             </w:r>
           </w:p>
         </w:tc>
@@ -668,7 +668,7 @@
           </w:tcPr>
           <w:p>
             <w:r>
-              <w:t>0.392</w:t>
+              <w:t>1.546</w:t>
             </w:r>
           </w:p>
         </w:tc>
@@ -730,7 +730,7 @@
           </w:tcPr>
           <w:p>
             <w:r>
-              <w:t>285.380</w:t>
+              <w:t>288.058</w:t>
             </w:r>
           </w:p>
         </w:tc>
@@ -740,7 +740,7 @@
           </w:tcPr>
           <w:p>
             <w:r>
-              <w:t>-2.679</w:t>
+              <w:t>-1.292</w:t>
             </w:r>
           </w:p>
         </w:tc>
@@ -802,7 +802,7 @@
           </w:tcPr>
           <w:p>
             <w:r>
-              <w:t>288.913</w:t>
+              <w:t>308.417</w:t>
             </w:r>
           </w:p>
         </w:tc>
@@ -812,7 +812,7 @@
           </w:tcPr>
           <w:p>
             <w:r>
-              <w:t>0.854</w:t>
+              <w:t>19.067</w:t>
             </w:r>
           </w:p>
         </w:tc>
@@ -874,7 +874,7 @@
           </w:tcPr>
           <w:p>
             <w:r>
-              <w:t>288.293</w:t>
+              <w:t>291.891</w:t>
             </w:r>
           </w:p>
         </w:tc>
@@ -884,7 +884,7 @@
           </w:tcPr>
           <w:p>
             <w:r>
-              <w:t>0.234</w:t>
+              <w:t>2.541</w:t>
             </w:r>
           </w:p>
         </w:tc>
@@ -946,7 +946,7 @@
           </w:tcPr>
           <w:p>
             <w:r>
-              <w:t>286.207</w:t>
+              <w:t>290.699</w:t>
             </w:r>
           </w:p>
         </w:tc>
@@ -956,7 +956,7 @@
           </w:tcPr>
           <w:p>
             <w:r>
-              <w:t>-1.852</w:t>
+              <w:t>1.349</w:t>
             </w:r>
           </w:p>
         </w:tc>
@@ -1018,7 +1018,7 @@
           </w:tcPr>
           <w:p>
             <w:r>
-              <w:t>275.545</w:t>
+              <w:t>286.130</w:t>
             </w:r>
           </w:p>
         </w:tc>
@@ -1028,7 +1028,7 @@
           </w:tcPr>
           <w:p>
             <w:r>
-              <w:t>-12.514</w:t>
+              <w:t>-3.221</w:t>
             </w:r>
           </w:p>
         </w:tc>
@@ -1090,7 +1090,7 @@
           </w:tcPr>
           <w:p>
             <w:r>
-              <w:t>292.619</w:t>
+              <w:t>296.944</w:t>
             </w:r>
           </w:p>
         </w:tc>
@@ -1100,7 +1100,7 @@
           </w:tcPr>
           <w:p>
             <w:r>
-              <w:t>4.560</w:t>
+              <w:t>7.593</w:t>
             </w:r>
           </w:p>
         </w:tc>
@@ -1162,7 +1162,7 @@
           </w:tcPr>
           <w:p>
             <w:r>
-              <w:t>273.273</w:t>
+              <w:t>277.861</w:t>
             </w:r>
           </w:p>
         </w:tc>
@@ -1172,7 +1172,7 @@
           </w:tcPr>
           <w:p>
             <w:r>
-              <w:t>-14.786</w:t>
+              <w:t>-11.490</w:t>
             </w:r>
           </w:p>
         </w:tc>
@@ -1234,7 +1234,7 @@
           </w:tcPr>
           <w:p>
             <w:r>
-              <w:t>272.638</w:t>
+              <w:t>275.334</w:t>
             </w:r>
           </w:p>
         </w:tc>
@@ -1244,7 +1244,7 @@
           </w:tcPr>
           <w:p>
             <w:r>
-              <w:t>-15.421</w:t>
+              <w:t>-14.017</w:t>
             </w:r>
           </w:p>
         </w:tc>
@@ -1306,7 +1306,7 @@
           </w:tcPr>
           <w:p>
             <w:r>
-              <w:t>282.459</w:t>
+              <w:t>285.896</w:t>
             </w:r>
           </w:p>
         </w:tc>
@@ -1316,7 +1316,79 @@
           </w:tcPr>
           <w:p>
             <w:r>
-              <w:t>-5.600</w:t>
+              <w:t>-3.455</w:t>
+            </w:r>
+          </w:p>
+        </w:tc>
+      </w:tr>
+      <w:tr>
+        <w:tc>
+          <w:tcPr>
+            <w:tcW w:type="dxa" w:w="1234"/>
+          </w:tcPr>
+          <w:p>
+            <w:r>
+              <w:t>Fernando Alonso</w:t>
+            </w:r>
+          </w:p>
+        </w:tc>
+        <w:tc>
+          <w:tcPr>
+            <w:tcW w:type="dxa" w:w="1234"/>
+          </w:tcPr>
+          <w:p>
+            <w:r>
+              <w:t>15</w:t>
+            </w:r>
+          </w:p>
+        </w:tc>
+        <w:tc>
+          <w:tcPr>
+            <w:tcW w:type="dxa" w:w="1234"/>
+          </w:tcPr>
+          <w:p>
+            <w:r>
+              <w:t>R</w:t>
+            </w:r>
+          </w:p>
+        </w:tc>
+        <w:tc>
+          <w:tcPr>
+            <w:tcW w:type="dxa" w:w="1234"/>
+          </w:tcPr>
+          <w:p>
+            <w:r>
+              <w:t>R</w:t>
+            </w:r>
+          </w:p>
+        </w:tc>
+        <w:tc>
+          <w:tcPr>
+            <w:tcW w:type="dxa" w:w="1234"/>
+          </w:tcPr>
+          <w:p>
+            <w:r>
+              <w:t>-2</w:t>
+            </w:r>
+          </w:p>
+        </w:tc>
+        <w:tc>
+          <w:tcPr>
+            <w:tcW w:type="dxa" w:w="1234"/>
+          </w:tcPr>
+          <w:p>
+            <w:r>
+              <w:t>R</w:t>
+            </w:r>
+          </w:p>
+        </w:tc>
+        <w:tc>
+          <w:tcPr>
+            <w:tcW w:type="dxa" w:w="1234"/>
+          </w:tcPr>
+          <w:p>
+            <w:r>
+              <w:t>R</w:t>
             </w:r>
           </w:p>
         </w:tc>
@@ -1441,78 +1513,6 @@
           <w:p>
             <w:r>
               <w:t>-1</w:t>
-            </w:r>
-          </w:p>
-        </w:tc>
-        <w:tc>
-          <w:tcPr>
-            <w:tcW w:type="dxa" w:w="1234"/>
-          </w:tcPr>
-          <w:p>
-            <w:r>
-              <w:t>R</w:t>
-            </w:r>
-          </w:p>
-        </w:tc>
-        <w:tc>
-          <w:tcPr>
-            <w:tcW w:type="dxa" w:w="1234"/>
-          </w:tcPr>
-          <w:p>
-            <w:r>
-              <w:t>R</w:t>
-            </w:r>
-          </w:p>
-        </w:tc>
-      </w:tr>
-      <w:tr>
-        <w:tc>
-          <w:tcPr>
-            <w:tcW w:type="dxa" w:w="1234"/>
-          </w:tcPr>
-          <w:p>
-            <w:r>
-              <w:t>Fernando Alonso</w:t>
-            </w:r>
-          </w:p>
-        </w:tc>
-        <w:tc>
-          <w:tcPr>
-            <w:tcW w:type="dxa" w:w="1234"/>
-          </w:tcPr>
-          <w:p>
-            <w:r>
-              <w:t>15</w:t>
-            </w:r>
-          </w:p>
-        </w:tc>
-        <w:tc>
-          <w:tcPr>
-            <w:tcW w:type="dxa" w:w="1234"/>
-          </w:tcPr>
-          <w:p>
-            <w:r>
-              <w:t>R</w:t>
-            </w:r>
-          </w:p>
-        </w:tc>
-        <w:tc>
-          <w:tcPr>
-            <w:tcW w:type="dxa" w:w="1234"/>
-          </w:tcPr>
-          <w:p>
-            <w:r>
-              <w:t>R</w:t>
-            </w:r>
-          </w:p>
-        </w:tc>
-        <w:tc>
-          <w:tcPr>
-            <w:tcW w:type="dxa" w:w="1234"/>
-          </w:tcPr>
-          <w:p>
-            <w:r>
-              <w:t>-2</w:t>
             </w:r>
           </w:p>
         </w:tc>

</xml_diff>